<commit_message>
Agrego 2 alternativas mas a ALTERNATIVAS.docx
</commit_message>
<xml_diff>
--- a/ALTERNATIVAS.docx
+++ b/ALTERNATIVAS.docx
@@ -32,7 +32,6 @@
         </w:rPr>
         <w:t xml:space="preserve">Clase </w:t>
       </w:r>
-      <w:proofErr w:type="spellStart"/>
       <w:r>
         <w:rPr>
           <w:b/>
@@ -40,27 +39,10 @@
         </w:rPr>
         <w:t>DocumentoComercial</w:t>
       </w:r>
-      <w:proofErr w:type="spellEnd"/>
-    </w:p>
-    <w:p>
-      <w:r>
-        <w:t>Crear una clase para representar un documento comercial. Que tenga de atributos “</w:t>
-      </w:r>
-      <w:proofErr w:type="spellStart"/>
-      <w:r>
-        <w:t>tipoDocumentoComercial</w:t>
-      </w:r>
-      <w:proofErr w:type="spellEnd"/>
-      <w:r>
-        <w:t>” y “</w:t>
-      </w:r>
-      <w:proofErr w:type="spellStart"/>
-      <w:r>
-        <w:t>numeroDocumento</w:t>
-      </w:r>
-      <w:proofErr w:type="spellEnd"/>
-      <w:r>
-        <w:t>”</w:t>
+    </w:p>
+    <w:p>
+      <w:r>
+        <w:t>Crear una clase para representar un documento comercial. Que tenga de atributos “tipoDocumentoComercial” y “numeroDocumento”</w:t>
       </w:r>
     </w:p>
     <w:p/>
@@ -80,15 +62,7 @@
         <w:t xml:space="preserve"> 2</w:t>
       </w:r>
       <w:r>
-        <w:t xml:space="preserve"> atributos a otra clase y no a la clase “</w:t>
-      </w:r>
-      <w:proofErr w:type="spellStart"/>
-      <w:r>
-        <w:t>OperaciónDeEgreso</w:t>
-      </w:r>
-      <w:proofErr w:type="spellEnd"/>
-      <w:r>
-        <w:t>”</w:t>
+        <w:t xml:space="preserve"> atributos a otra clase y no a la clase “OperaciónDeEgreso”</w:t>
       </w:r>
     </w:p>
     <w:p/>
@@ -127,39 +101,10 @@
     </w:p>
     <w:p>
       <w:r>
-        <w:t>Crear una lista para representar un conjunto de Proveedores para una misma operación de egreso. Cambiando en clase “</w:t>
-      </w:r>
-      <w:proofErr w:type="spellStart"/>
-      <w:r>
-        <w:t>OperacionDeEgreso</w:t>
-      </w:r>
-      <w:proofErr w:type="spellEnd"/>
-      <w:r>
-        <w:t xml:space="preserve">” el atributo “Proveedor </w:t>
-      </w:r>
-      <w:proofErr w:type="spellStart"/>
-      <w:r>
-        <w:t>proveedor</w:t>
-      </w:r>
-      <w:proofErr w:type="spellEnd"/>
-      <w:r>
-        <w:t>” por “</w:t>
-      </w:r>
-      <w:proofErr w:type="spellStart"/>
-      <w:r>
-        <w:t>List</w:t>
-      </w:r>
-      <w:proofErr w:type="spellEnd"/>
-      <w:r>
-        <w:t>&lt;</w:t>
-      </w:r>
-      <w:proofErr w:type="spellStart"/>
-      <w:r>
-        <w:t>EntidadBase</w:t>
-      </w:r>
-      <w:proofErr w:type="spellEnd"/>
-      <w:r>
-        <w:t>&gt;</w:t>
+        <w:t>Crear una lista para representar un conjunto de Proveedores para una misma operación de egreso. Cambiando en clase “OperacionDeEgreso” el atributo “Proveedor proveedor” por “</w:t>
+      </w:r>
+      <w:r>
+        <w:t>List&lt;EntidadBase&gt;</w:t>
       </w:r>
       <w:r>
         <w:t xml:space="preserve"> proveedores”.</w:t>
@@ -179,15 +124,7 @@
     </w:p>
     <w:p>
       <w:r>
-        <w:t xml:space="preserve">Nos da mas flexibilidad a la hora de generar una </w:t>
-      </w:r>
-      <w:proofErr w:type="spellStart"/>
-      <w:r>
-        <w:t>OperacionDeEgreso</w:t>
-      </w:r>
-      <w:proofErr w:type="spellEnd"/>
-      <w:r>
-        <w:t xml:space="preserve">. Podemos relacionar uno o varios proveedores con una misma operación. </w:t>
+        <w:t xml:space="preserve">Nos da mas flexibilidad a la hora de generar una OperacionDeEgreso. Podemos relacionar uno o varios proveedores con una misma operación. </w:t>
       </w:r>
     </w:p>
     <w:p/>
@@ -238,21 +175,8 @@
     </w:p>
     <w:p>
       <w:r>
-        <w:t xml:space="preserve">Podemos usar una variable </w:t>
-      </w:r>
-      <w:proofErr w:type="spellStart"/>
-      <w:r>
-        <w:t>long</w:t>
-      </w:r>
-      <w:proofErr w:type="spellEnd"/>
-      <w:r>
-        <w:t xml:space="preserve"> en vez de </w:t>
-      </w:r>
-      <w:proofErr w:type="spellStart"/>
-      <w:r>
-        <w:t>int</w:t>
-      </w:r>
-      <w:proofErr w:type="spellEnd"/>
+        <w:t>Podemos usar una variable long en vez de int</w:t>
+      </w:r>
     </w:p>
     <w:p>
       <w:r>
@@ -262,15 +186,7 @@
     </w:p>
     <w:p>
       <w:r>
-        <w:t xml:space="preserve">Puede haber colisiones entre </w:t>
-      </w:r>
-      <w:proofErr w:type="spellStart"/>
-      <w:r>
-        <w:t>DNIs</w:t>
-      </w:r>
-      <w:proofErr w:type="spellEnd"/>
-      <w:r>
-        <w:t>. Es mas confiable usar un CUIL</w:t>
+        <w:t>Puede haber colisiones entre DNIs. Es mas confiable usar un CUIL</w:t>
       </w:r>
     </w:p>
     <w:p/>
@@ -295,23 +211,19 @@
     </w:p>
     <w:p>
       <w:r>
-        <w:t xml:space="preserve">Añadir al </w:t>
-      </w:r>
-      <w:proofErr w:type="spellStart"/>
-      <w:r>
-        <w:t>enum</w:t>
-      </w:r>
-      <w:proofErr w:type="spellEnd"/>
-      <w:r>
-        <w:t xml:space="preserve"> “</w:t>
-      </w:r>
-      <w:proofErr w:type="spellStart"/>
+        <w:t>Añadir al enum “</w:t>
+      </w:r>
       <w:r>
         <w:t>TipoDocumentoComercial</w:t>
       </w:r>
-      <w:proofErr w:type="spellEnd"/>
-      <w:r>
-        <w:t xml:space="preserve">” mas tipos como: </w:t>
+      <w:r>
+        <w:t xml:space="preserve">” </w:t>
+      </w:r>
+      <w:r>
+        <w:t>más</w:t>
+      </w:r>
+      <w:r>
+        <w:t xml:space="preserve"> tipos como: </w:t>
       </w:r>
     </w:p>
     <w:p>
@@ -352,30 +264,19 @@
     </w:p>
     <w:p>
       <w:r>
-        <w:t xml:space="preserve">Tal como se puede apreciar en la siguiente captura del libro “La organización y sus sistemas de información” de la profesora Pollo </w:t>
-      </w:r>
-      <w:proofErr w:type="spellStart"/>
-      <w:r>
-        <w:t>Cataneo</w:t>
-      </w:r>
-      <w:proofErr w:type="spellEnd"/>
+        <w:t>Tal como se puede apreciar en la siguiente captura del libro “La organización y sus sistemas de información” de la profesora Pollo Cat</w:t>
+      </w:r>
+      <w:r>
+        <w:t>t</w:t>
+      </w:r>
+      <w:r>
+        <w:t>aneo</w:t>
+      </w:r>
       <w:r>
         <w:t xml:space="preserve">. Ya que, </w:t>
       </w:r>
       <w:r>
-        <w:t xml:space="preserve">en una </w:t>
-      </w:r>
-      <w:r>
-        <w:t>operación</w:t>
-      </w:r>
-      <w:r>
-        <w:t xml:space="preserve"> de egreso de una </w:t>
-      </w:r>
-      <w:r>
-        <w:t>organización</w:t>
-      </w:r>
-      <w:r>
-        <w:t xml:space="preserve">, </w:t>
+        <w:t xml:space="preserve">en una operación de egreso de una organización, </w:t>
       </w:r>
       <w:r>
         <w:t>se pueden recibir</w:t>
@@ -575,35 +476,7 @@
         <w:t xml:space="preserve">Entidad Jurídica. Así una Entidad base conoce a la única entidad </w:t>
       </w:r>
       <w:r>
-        <w:t>jurídica a la que está asociada; a la vez que una entidad jurídica conoce a todas las entidades base que tiene asociadas (en su lista). Un ejemplo grafico de lo que se trata de decir extraído de “</w:t>
-      </w:r>
-      <w:r>
-        <w:t>Módulo 02: Referencias. Estado.</w:t>
-      </w:r>
-      <w:r>
-        <w:t xml:space="preserve"> </w:t>
-      </w:r>
-      <w:r>
-        <w:t>Compartir objetos. Identidad.</w:t>
-      </w:r>
-      <w:r>
-        <w:t xml:space="preserve">” del </w:t>
-      </w:r>
-      <w:proofErr w:type="spellStart"/>
-      <w:r>
-        <w:t>prof.</w:t>
-      </w:r>
-      <w:proofErr w:type="spellEnd"/>
-      <w:r>
-        <w:t xml:space="preserve"> </w:t>
-      </w:r>
-      <w:proofErr w:type="spellStart"/>
-      <w:r>
-        <w:t>Dodino</w:t>
-      </w:r>
-      <w:proofErr w:type="spellEnd"/>
-      <w:r>
-        <w:t>:</w:t>
+        <w:t>jurídica a la que está asociada; a la vez que una entidad jurídica conoce a todas las entidades base que tiene asociadas (en su lista). Un ejemplo grafico de lo que se trata de decir extraído de “Módulo 02: Referencias. Estado. Compartir objetos. Identidad.” del prof. Dodino:</w:t>
       </w:r>
     </w:p>
     <w:p>
@@ -694,13 +567,17 @@
     </w:p>
     <w:p>
       <w:r>
-        <w:t xml:space="preserve">Puede ocurrir que por una mala </w:t>
-      </w:r>
-      <w:proofErr w:type="spellStart"/>
-      <w:r>
-        <w:t>sincronizacion</w:t>
-      </w:r>
-      <w:proofErr w:type="spellEnd"/>
+        <w:t xml:space="preserve">Puede ocurrir </w:t>
+      </w:r>
+      <w:r>
+        <w:t>que,</w:t>
+      </w:r>
+      <w:r>
+        <w:t xml:space="preserve"> por una mala </w:t>
+      </w:r>
+      <w:r>
+        <w:t>sincronización</w:t>
+      </w:r>
       <w:r>
         <w:t>, quede una referencia libre o vacía.</w:t>
       </w:r>
@@ -765,7 +642,111 @@
       </w:r>
     </w:p>
     <w:p/>
-    <w:p/>
+    <w:p>
+      <w:pPr>
+        <w:rPr>
+          <w:b/>
+          <w:bCs/>
+        </w:rPr>
+      </w:pPr>
+      <w:r>
+        <w:rPr>
+          <w:b/>
+          <w:bCs/>
+        </w:rPr>
+        <w:t>Clasificación de Empresas en tiempo de ejecución</w:t>
+      </w:r>
+    </w:p>
+    <w:p>
+      <w:r>
+        <w:t>Calcular el tipo de empresa según lo estipulado por la AFIP:</w:t>
+      </w:r>
+    </w:p>
+    <w:p>
+      <w:hyperlink r:id="rId8" w:history="1">
+        <w:r>
+          <w:rPr>
+            <w:rStyle w:val="Hipervnculo"/>
+          </w:rPr>
+          <w:t>https://pymes.afip.gob.ar/estiloAFIP/pymes/ayuda/default.asp</w:t>
+        </w:r>
+      </w:hyperlink>
+    </w:p>
+    <w:p/>
+    <w:p>
+      <w:r>
+        <w:t>ventajas</w:t>
+      </w:r>
+    </w:p>
+    <w:p>
+      <w:r>
+        <w:t>no hace falta actualizar el tipo de organización, se genera calculando el valor de las ventas totales anuales</w:t>
+      </w:r>
+    </w:p>
+    <w:p/>
+    <w:p>
+      <w:r>
+        <w:t>desventajas</w:t>
+      </w:r>
+    </w:p>
+    <w:p>
+      <w:r>
+        <w:t>todavía no tenemos la información suficiente para poder calcular ese valor</w:t>
+      </w:r>
+    </w:p>
+    <w:p/>
+    <w:p/>
+    <w:p>
+      <w:pPr>
+        <w:rPr>
+          <w:b/>
+          <w:bCs/>
+        </w:rPr>
+      </w:pPr>
+      <w:r>
+        <w:rPr>
+          <w:b/>
+          <w:bCs/>
+        </w:rPr>
+        <w:t>Doble validación de contraseña</w:t>
+      </w:r>
+    </w:p>
+    <w:p>
+      <w:r>
+        <w:t>Agregar una validación extra al constructor de la clase “Usuario” además del que esta el “BuilderUsuario”</w:t>
+      </w:r>
+    </w:p>
+    <w:p/>
+    <w:p>
+      <w:pPr>
+        <w:ind w:firstLine="708"/>
+      </w:pPr>
+      <w:r>
+        <w:t>Ventajas</w:t>
+      </w:r>
+    </w:p>
+    <w:p>
+      <w:r>
+        <w:t>Permite que se valide la contraseña si se genera un usuario directamente con el constructor en vez de con el Builder. Algo que puede pasar no intencionalmente.</w:t>
+      </w:r>
+    </w:p>
+    <w:p/>
+    <w:p>
+      <w:pPr>
+        <w:ind w:firstLine="708"/>
+      </w:pPr>
+      <w:r>
+        <w:t>Desventajas</w:t>
+      </w:r>
+    </w:p>
+    <w:p>
+      <w:r>
+        <w:t>El mismo código se ejecuta 2 veces en caso de que se creé un usuario con el Builder</w:t>
+      </w:r>
+      <w:r>
+        <w:t>.</w:t>
+      </w:r>
+    </w:p>
     <w:sectPr>
       <w:pgSz w:w="11906" w:h="16838"/>
       <w:pgMar w:top="426" w:right="566" w:bottom="426" w:left="709" w:header="708" w:footer="708" w:gutter="0"/>
@@ -899,6 +880,7 @@
     <w:lsdException w:name="HTML Sample" w:semiHidden="1" w:unhideWhenUsed="1"/>
     <w:lsdException w:name="HTML Typewriter" w:semiHidden="1" w:unhideWhenUsed="1"/>
     <w:lsdException w:name="HTML Variable" w:semiHidden="1" w:unhideWhenUsed="1"/>
+    <w:lsdException w:name="Normal Table" w:semiHidden="1" w:unhideWhenUsed="1"/>
     <w:lsdException w:name="annotation subject" w:semiHidden="1" w:unhideWhenUsed="1"/>
     <w:lsdException w:name="No List" w:semiHidden="1" w:unhideWhenUsed="1"/>
     <w:lsdException w:name="Outline List 1" w:semiHidden="1" w:unhideWhenUsed="1"/>
@@ -941,8 +923,11 @@
     <w:lsdException w:name="Table Contemporary" w:semiHidden="1" w:unhideWhenUsed="1"/>
     <w:lsdException w:name="Table Elegant" w:semiHidden="1" w:unhideWhenUsed="1"/>
     <w:lsdException w:name="Table Professional" w:semiHidden="1" w:unhideWhenUsed="1"/>
+    <w:lsdException w:name="Table Subtle 1" w:semiHidden="1" w:unhideWhenUsed="1"/>
     <w:lsdException w:name="Table Subtle 2" w:semiHidden="1" w:unhideWhenUsed="1"/>
     <w:lsdException w:name="Table Web 1" w:semiHidden="1" w:unhideWhenUsed="1"/>
+    <w:lsdException w:name="Table Web 2" w:semiHidden="1" w:unhideWhenUsed="1"/>
+    <w:lsdException w:name="Table Web 3" w:semiHidden="1" w:unhideWhenUsed="1"/>
     <w:lsdException w:name="Balloon Text" w:semiHidden="1" w:unhideWhenUsed="1"/>
     <w:lsdException w:name="Table Grid" w:uiPriority="39"/>
     <w:lsdException w:name="Table Theme" w:semiHidden="1" w:unhideWhenUsed="1"/>

</xml_diff>